<commit_message>
Modificacion Herramientas y Tecnologias
</commit_message>
<xml_diff>
--- a/Documentación/Segunda Entrega/Estándares, Herramientas y Tecnologías.docx
+++ b/Documentación/Segunda Entrega/Estándares, Herramientas y Tecnologías.docx
@@ -1098,6 +1098,12 @@
                 <w:lang w:val="es-ES"/>
               </w:rPr>
             </w:pPr>
+            <w:r>
+              <w:rPr>
+                <w:lang w:val="es-ES"/>
+              </w:rPr>
+              <w:t>01/08/2018</w:t>
+            </w:r>
           </w:p>
         </w:tc>
         <w:tc>
@@ -1111,6 +1117,12 @@
                 <w:lang w:val="es-ES"/>
               </w:rPr>
             </w:pPr>
+            <w:r>
+              <w:rPr>
+                <w:lang w:val="es-ES"/>
+              </w:rPr>
+              <w:t>2.0</w:t>
+            </w:r>
           </w:p>
         </w:tc>
         <w:tc>
@@ -1124,6 +1136,12 @@
                 <w:lang w:val="es-ES"/>
               </w:rPr>
             </w:pPr>
+            <w:r>
+              <w:rPr>
+                <w:lang w:val="es-ES"/>
+              </w:rPr>
+              <w:t>Segunda versión del documento</w:t>
+            </w:r>
           </w:p>
         </w:tc>
         <w:tc>
@@ -1137,6 +1155,12 @@
                 <w:lang w:val="es-ES"/>
               </w:rPr>
             </w:pPr>
+            <w:r>
+              <w:rPr>
+                <w:lang w:val="es-ES"/>
+              </w:rPr>
+              <w:t>Diego Campos</w:t>
+            </w:r>
           </w:p>
         </w:tc>
       </w:tr>
@@ -2550,7 +2574,31 @@
         <w:rPr>
           <w:lang w:val="es-ES"/>
         </w:rPr>
-        <w:t xml:space="preserve">utilizados durante el proceso de desarrollo y modificación del Software de Home </w:t>
+        <w:t>utilizados du</w:t>
+      </w:r>
+      <w:r>
+        <w:rPr>
+          <w:lang w:val="es-ES"/>
+        </w:rPr>
+        <w:t>rante el proceso de desarrollo,</w:t>
+      </w:r>
+      <w:r>
+        <w:rPr>
+          <w:lang w:val="es-ES"/>
+        </w:rPr>
+        <w:t xml:space="preserve"> modificación</w:t>
+      </w:r>
+      <w:r>
+        <w:rPr>
+          <w:lang w:val="es-ES"/>
+        </w:rPr>
+        <w:t xml:space="preserve"> y mantenimiento</w:t>
+      </w:r>
+      <w:r>
+        <w:rPr>
+          <w:lang w:val="es-ES"/>
+        </w:rPr>
+        <w:t xml:space="preserve"> del Software de Home </w:t>
       </w:r>
       <w:proofErr w:type="spellStart"/>
       <w:r>
@@ -2649,15 +2697,13 @@
         </w:rPr>
         <w:t xml:space="preserve">, como así también dejar en claro las reglas y prácticas que serán utilizadas. Ante cualquier inconveniente de discusiones sobre cómo desarrollar algún modulo o herramienta nueva a utilizar quedara plasmado en este documento. Es un documento que estará presente en todo el ciclo de vida del proyecto, por </w:t>
       </w:r>
-      <w:proofErr w:type="gramStart"/>
       <w:r>
         <w:rPr>
           <w:rFonts w:cs="Arial"/>
           <w:szCs w:val="22"/>
         </w:rPr>
-        <w:t>ende</w:t>
-      </w:r>
-      <w:proofErr w:type="gramEnd"/>
+        <w:t>ende,</w:t>
+      </w:r>
       <w:r>
         <w:rPr>
           <w:rFonts w:cs="Arial"/>
@@ -2703,7 +2749,21 @@
         <w:rPr>
           <w:lang w:val="es-ES"/>
         </w:rPr>
-        <w:t xml:space="preserve">Este documento será utilizado por el grupo completo del proyecto, debido a que todos vamos a desarrollar. </w:t>
+        <w:t xml:space="preserve">Este documento </w:t>
+      </w:r>
+      <w:proofErr w:type="spellStart"/>
+      <w:r>
+        <w:rPr>
+          <w:lang w:val="es-ES"/>
+        </w:rPr>
+        <w:t>esta</w:t>
+      </w:r>
+      <w:proofErr w:type="spellEnd"/>
+      <w:r>
+        <w:rPr>
+          <w:lang w:val="es-ES"/>
+        </w:rPr>
+        <w:t xml:space="preserve"> orientado a las personas que realizan el desarrollo y el posterior mantenimiento del mismo.</w:t>
       </w:r>
     </w:p>
     <w:p>
@@ -3060,6 +3120,18 @@
     <w:p>
       <w:pPr>
         <w:widowControl/>
+        <w:spacing w:line="240" w:lineRule="auto"/>
+        <w:ind w:left="720"/>
+        <w:jc w:val="left"/>
+        <w:rPr>
+          <w:rFonts w:ascii="Calibri" w:eastAsia="Calibri" w:hAnsi="Calibri" w:cs="Calibri"/>
+          <w:color w:val="000000"/>
+        </w:rPr>
+      </w:pPr>
+    </w:p>
+    <w:p>
+      <w:pPr>
+        <w:widowControl/>
         <w:numPr>
           <w:ilvl w:val="0"/>
           <w:numId w:val="37"/>
@@ -3072,7 +3144,14 @@
         </w:rPr>
       </w:pPr>
       <w:r>
-        <w:t xml:space="preserve">Respecto a la aplicación tanto web como móvil utilizaremos </w:t>
+        <w:lastRenderedPageBreak/>
+        <w:t>Res</w:t>
+      </w:r>
+      <w:r>
+        <w:t xml:space="preserve">pecto a la aplicación </w:t>
+      </w:r>
+      <w:r>
+        <w:t xml:space="preserve">móvil utilizaremos </w:t>
       </w:r>
       <w:proofErr w:type="spellStart"/>
       <w:r>
@@ -3117,7 +3196,6 @@
           <w:sz w:val="20"/>
           <w:lang w:val="es-AR" w:eastAsia="es-AR"/>
         </w:rPr>
-        <w:lastRenderedPageBreak/>
         <w:drawing>
           <wp:inline distT="0" distB="0" distL="0" distR="0" wp14:anchorId="34AAC9A0" wp14:editId="1705CD94">
             <wp:extent cx="2621280" cy="426720"/>
@@ -3215,14 +3293,12 @@
       <w:r>
         <w:t xml:space="preserve"> para el desarrollo del programa en el </w:t>
       </w:r>
-      <w:proofErr w:type="spellStart"/>
       <w:r>
         <w:rPr>
           <w:b/>
         </w:rPr>
         <w:t>Arduino</w:t>
       </w:r>
-      <w:proofErr w:type="spellEnd"/>
       <w:r>
         <w:t>.</w:t>
       </w:r>
@@ -3913,8 +3989,6 @@
           </wp:inline>
         </w:drawing>
       </w:r>
-      <w:bookmarkStart w:id="14" w:name="_GoBack"/>
-      <w:bookmarkEnd w:id="14"/>
     </w:p>
     <w:p>
       <w:pPr>
@@ -3936,22 +4010,14 @@
         <w:rPr>
           <w:color w:val="000000"/>
         </w:rPr>
-        <w:t xml:space="preserve">Para la gestión del proyecto, tanto en el seguimiento como en la organización del mismo, utilizaremos </w:t>
-      </w:r>
-      <w:proofErr w:type="spellStart"/>
+        <w:t>Para la gestión del proyecto, tanto en el seguimiento como en la organización del mismo, utilizaremos Redmin</w:t>
+      </w:r>
       <w:r>
         <w:rPr>
           <w:color w:val="000000"/>
         </w:rPr>
-        <w:t>Redmin</w:t>
-      </w:r>
-      <w:r>
-        <w:rPr>
-          <w:color w:val="000000"/>
-        </w:rPr>
         <w:t>e</w:t>
       </w:r>
-      <w:proofErr w:type="spellEnd"/>
     </w:p>
     <w:p>
       <w:pPr>
@@ -4127,7 +4193,7 @@
           <w:lang w:val="es-ES" w:eastAsia="es-AR"/>
         </w:rPr>
       </w:pPr>
-      <w:bookmarkStart w:id="15" w:name="_Toc517721522"/>
+      <w:bookmarkStart w:id="14" w:name="_Toc517721522"/>
       <w:r>
         <w:rPr>
           <w:lang w:val="es-ES" w:eastAsia="es-AR"/>
@@ -4135,23 +4201,23 @@
         <w:lastRenderedPageBreak/>
         <w:t>Convención y estándares de codificación:</w:t>
       </w:r>
+      <w:bookmarkEnd w:id="14"/>
+    </w:p>
+    <w:p>
+      <w:pPr>
+        <w:pStyle w:val="Ttulo3"/>
+        <w:rPr>
+          <w:lang w:val="es-ES" w:eastAsia="es-AR"/>
+        </w:rPr>
+      </w:pPr>
+      <w:bookmarkStart w:id="15" w:name="_Toc517721523"/>
+      <w:r>
+        <w:rPr>
+          <w:lang w:val="es-ES" w:eastAsia="es-AR"/>
+        </w:rPr>
+        <w:t>Reglas Generales</w:t>
+      </w:r>
       <w:bookmarkEnd w:id="15"/>
-    </w:p>
-    <w:p>
-      <w:pPr>
-        <w:pStyle w:val="Ttulo3"/>
-        <w:rPr>
-          <w:lang w:val="es-ES" w:eastAsia="es-AR"/>
-        </w:rPr>
-      </w:pPr>
-      <w:bookmarkStart w:id="16" w:name="_Toc517721523"/>
-      <w:r>
-        <w:rPr>
-          <w:lang w:val="es-ES" w:eastAsia="es-AR"/>
-        </w:rPr>
-        <w:t>Reglas Generales</w:t>
-      </w:r>
-      <w:bookmarkEnd w:id="16"/>
     </w:p>
     <w:p>
       <w:pPr>
@@ -4373,14 +4439,14 @@
           <w:lang w:val="es-ES" w:eastAsia="es-AR"/>
         </w:rPr>
       </w:pPr>
-      <w:bookmarkStart w:id="17" w:name="_Toc517721524"/>
+      <w:bookmarkStart w:id="16" w:name="_Toc517721524"/>
       <w:r>
         <w:rPr>
           <w:lang w:val="es-ES" w:eastAsia="es-AR"/>
         </w:rPr>
         <w:t>Buenas Practicas</w:t>
       </w:r>
-      <w:bookmarkEnd w:id="17"/>
+      <w:bookmarkEnd w:id="16"/>
     </w:p>
     <w:p>
       <w:pPr>
@@ -4823,7 +4889,7 @@
           <w:lang w:val="es-ES" w:eastAsia="es-AR"/>
         </w:rPr>
       </w:pPr>
-      <w:bookmarkStart w:id="18" w:name="_Toc517721525"/>
+      <w:bookmarkStart w:id="17" w:name="_Toc517721525"/>
       <w:r>
         <w:rPr>
           <w:lang w:val="es-ES" w:eastAsia="es-AR"/>
@@ -4831,7 +4897,7 @@
         <w:lastRenderedPageBreak/>
         <w:t>Base de datos</w:t>
       </w:r>
-      <w:bookmarkEnd w:id="18"/>
+      <w:bookmarkEnd w:id="17"/>
     </w:p>
     <w:p>
       <w:pPr>
@@ -4904,44 +4970,42 @@
         <w:rPr>
           <w:lang w:val="es-ES" w:eastAsia="es-AR"/>
         </w:rPr>
-        <w:t xml:space="preserve">Los atributos se escriben en </w:t>
-      </w:r>
-      <w:proofErr w:type="spellStart"/>
-      <w:r>
-        <w:rPr>
-          <w:color w:val="222222"/>
-        </w:rPr>
-        <w:t>UpperCamelCase</w:t>
-      </w:r>
-      <w:proofErr w:type="spellEnd"/>
-      <w:r>
-        <w:rPr>
-          <w:color w:val="222222"/>
-        </w:rPr>
-        <w:t>, además</w:t>
+        <w:t>D</w:t>
       </w:r>
       <w:r>
         <w:rPr>
           <w:lang w:val="es-ES" w:eastAsia="es-AR"/>
         </w:rPr>
-        <w:t xml:space="preserve"> d</w:t>
+        <w:t>ebe</w:t>
       </w:r>
       <w:r>
         <w:rPr>
           <w:lang w:val="es-ES" w:eastAsia="es-AR"/>
         </w:rPr>
-        <w:t>ebe incluirse en to</w:t>
+        <w:t>n</w:t>
       </w:r>
       <w:r>
         <w:rPr>
           <w:lang w:val="es-ES" w:eastAsia="es-AR"/>
         </w:rPr>
+        <w:t xml:space="preserve"> incluirse en to</w:t>
+      </w:r>
+      <w:r>
+        <w:rPr>
+          <w:lang w:val="es-ES" w:eastAsia="es-AR"/>
+        </w:rPr>
         <w:t>das las tablas los atributos Id</w:t>
       </w:r>
       <w:r>
         <w:rPr>
           <w:lang w:val="es-ES" w:eastAsia="es-AR"/>
         </w:rPr>
+        <w:t>_</w:t>
+      </w:r>
+      <w:r>
+        <w:rPr>
+          <w:lang w:val="es-ES" w:eastAsia="es-AR"/>
+        </w:rPr>
         <w:t xml:space="preserve">&lt;Nombre Tabla&gt; como identificador y </w:t>
       </w:r>
       <w:r>
@@ -4994,13 +5058,7 @@
         <w:rPr>
           <w:lang w:val="es-ES" w:eastAsia="es-AR"/>
         </w:rPr>
-        <w:t xml:space="preserve"> tendrían el nombre SEQ</w:t>
-      </w:r>
-      <w:r>
-        <w:rPr>
-          <w:lang w:val="es-ES" w:eastAsia="es-AR"/>
-        </w:rPr>
-        <w:t>_&lt;Nombre Tabla&gt;.</w:t>
+        <w:t xml:space="preserve"> tendrían el nombre SEQ_&lt;Nombre Tabla&gt;.</w:t>
       </w:r>
     </w:p>
     <w:p>
@@ -5131,6 +5189,12 @@
         <w:rPr>
           <w:lang w:val="es-ES" w:eastAsia="es-AR"/>
         </w:rPr>
+        <w:t xml:space="preserve">Paquetes y </w:t>
+      </w:r>
+      <w:r>
+        <w:rPr>
+          <w:lang w:val="es-ES" w:eastAsia="es-AR"/>
+        </w:rPr>
         <w:t>Procedimientos almacenados</w:t>
       </w:r>
     </w:p>
@@ -5138,6 +5202,41 @@
       <w:pPr>
         <w:ind w:left="720"/>
         <w:rPr>
+          <w:lang w:val="es-ES" w:eastAsia="es-AR"/>
+        </w:rPr>
+      </w:pPr>
+      <w:r>
+        <w:rPr>
+          <w:lang w:val="es-ES" w:eastAsia="es-AR"/>
+        </w:rPr>
+        <w:t>Los procedimientos almacenados se van a empaquetar en paquetes, con la siguiente nomenclatura</w:t>
+      </w:r>
+    </w:p>
+    <w:p>
+      <w:pPr>
+        <w:ind w:left="720"/>
+        <w:rPr>
+          <w:lang w:val="es-ES" w:eastAsia="es-AR"/>
+        </w:rPr>
+      </w:pPr>
+      <w:r>
+        <w:rPr>
+          <w:lang w:val="es-ES" w:eastAsia="es-AR"/>
+        </w:rPr>
+        <w:t>PKG_</w:t>
+      </w:r>
+      <w:r>
+        <w:rPr>
+          <w:rFonts w:eastAsia="Calibri" w:cs="Arial"/>
+          <w:szCs w:val="22"/>
+        </w:rPr>
+        <w:t>&lt;Nombre Tabla&gt;</w:t>
+      </w:r>
+    </w:p>
+    <w:p>
+      <w:pPr>
+        <w:ind w:left="720"/>
+        <w:rPr>
           <w:rFonts w:cs="Arial"/>
         </w:rPr>
       </w:pPr>
@@ -5145,7 +5244,13 @@
         <w:rPr>
           <w:rFonts w:cs="Arial"/>
         </w:rPr>
-        <w:t>Nombre de cada uno de los procedimientos básicos, necesarios para dar respuesta al Servicio Web:</w:t>
+        <w:t xml:space="preserve">Dentro de cada paquete se encontrarán </w:t>
+      </w:r>
+      <w:r>
+        <w:rPr>
+          <w:rFonts w:cs="Arial"/>
+        </w:rPr>
+        <w:t>cada uno de los procedimientos básicos, necesarios para dar respuesta al Servicio Web:</w:t>
       </w:r>
     </w:p>
     <w:p>
@@ -5164,7 +5269,21 @@
           <w:rFonts w:eastAsia="Calibri" w:cs="Arial"/>
           <w:szCs w:val="22"/>
         </w:rPr>
-        <w:t>PR_&lt;Nombre Tabla&gt;_SF: se utiliza para devolver varios registros, filtrados desde el cliente</w:t>
+        <w:t>PR_</w:t>
+      </w:r>
+      <w:r>
+        <w:rPr>
+          <w:rFonts w:eastAsia="Calibri" w:cs="Arial"/>
+          <w:szCs w:val="22"/>
+        </w:rPr>
+        <w:t>GETALL</w:t>
+      </w:r>
+      <w:r>
+        <w:rPr>
+          <w:rFonts w:eastAsia="Calibri" w:cs="Arial"/>
+          <w:szCs w:val="22"/>
+        </w:rPr>
+        <w:t>: se utiliza para devolver varios registros, filtrados desde el cliente</w:t>
       </w:r>
     </w:p>
     <w:p>
@@ -5183,7 +5302,14 @@
           <w:rFonts w:eastAsia="Calibri" w:cs="Arial"/>
           <w:szCs w:val="22"/>
         </w:rPr>
-        <w:t>PR_&lt;Nombre Tabla&gt;_S: se utiliza para devolver un solo registro filtrado por Id</w:t>
+        <w:t>PR_GETBYID</w:t>
+      </w:r>
+      <w:r>
+        <w:rPr>
+          <w:rFonts w:eastAsia="Calibri" w:cs="Arial"/>
+          <w:szCs w:val="22"/>
+        </w:rPr>
+        <w:t>: se utiliza para devolver un solo registro filtrado por Id</w:t>
       </w:r>
     </w:p>
     <w:p>
@@ -5202,7 +5328,14 @@
           <w:rFonts w:eastAsia="Calibri" w:cs="Arial"/>
           <w:szCs w:val="22"/>
         </w:rPr>
-        <w:t>PR_&lt;Nombre Tabla&gt;_G: se utiliza para guardar un nuevo registro</w:t>
+        <w:t>PR_POSTPUT</w:t>
+      </w:r>
+      <w:r>
+        <w:rPr>
+          <w:rFonts w:eastAsia="Calibri" w:cs="Arial"/>
+          <w:szCs w:val="22"/>
+        </w:rPr>
+        <w:t>: se utiliza para guardar un nuevo registro</w:t>
       </w:r>
     </w:p>
     <w:p>
@@ -5221,7 +5354,14 @@
           <w:rFonts w:eastAsia="Calibri" w:cs="Arial"/>
           <w:szCs w:val="22"/>
         </w:rPr>
-        <w:t>PR_&lt;Nombre Tabla&gt;_G: se utiliza para modificar un registro</w:t>
+        <w:t>PR_POSTPUT</w:t>
+      </w:r>
+      <w:r>
+        <w:rPr>
+          <w:rFonts w:eastAsia="Calibri" w:cs="Arial"/>
+          <w:szCs w:val="22"/>
+        </w:rPr>
+        <w:t>: se utiliza para modificar un registro</w:t>
       </w:r>
     </w:p>
     <w:p>
@@ -5240,7 +5380,49 @@
           <w:rFonts w:eastAsia="Calibri" w:cs="Arial"/>
           <w:szCs w:val="22"/>
         </w:rPr>
-        <w:t>PR_&lt;Nombre Tabla&gt;_DL: se utiliza para eliminar un registro, es decir, modificar la fecha baja, ya que solo hay borrado lógico desde la aplicación</w:t>
+        <w:t>PR_</w:t>
+      </w:r>
+      <w:r>
+        <w:rPr>
+          <w:rFonts w:eastAsia="Calibri" w:cs="Arial"/>
+          <w:szCs w:val="22"/>
+        </w:rPr>
+        <w:t xml:space="preserve"> </w:t>
+      </w:r>
+      <w:r>
+        <w:rPr>
+          <w:rFonts w:eastAsia="Calibri" w:cs="Arial"/>
+          <w:szCs w:val="22"/>
+        </w:rPr>
+        <w:t>D</w:t>
+      </w:r>
+      <w:r>
+        <w:rPr>
+          <w:rFonts w:eastAsia="Calibri" w:cs="Arial"/>
+          <w:szCs w:val="22"/>
+        </w:rPr>
+        <w:t>E</w:t>
+      </w:r>
+      <w:r>
+        <w:rPr>
+          <w:rFonts w:eastAsia="Calibri" w:cs="Arial"/>
+          <w:szCs w:val="22"/>
+        </w:rPr>
+        <w:t>L</w:t>
+      </w:r>
+      <w:r>
+        <w:rPr>
+          <w:rFonts w:eastAsia="Calibri" w:cs="Arial"/>
+          <w:szCs w:val="22"/>
+        </w:rPr>
+        <w:t>ETE</w:t>
+      </w:r>
+      <w:r>
+        <w:rPr>
+          <w:rFonts w:eastAsia="Calibri" w:cs="Arial"/>
+          <w:szCs w:val="22"/>
+        </w:rPr>
+        <w:t>: se utiliza para eliminar un registro, es decir, modificar la fecha baja, ya que solo hay borrado lógico desde la aplicación</w:t>
       </w:r>
     </w:p>
     <w:p>
@@ -5259,8 +5441,47 @@
           <w:rFonts w:eastAsia="Calibri" w:cs="Arial"/>
           <w:szCs w:val="22"/>
         </w:rPr>
-        <w:t>PR_&lt;Nombre Tabla&gt;_SET: se utiliza para devolver varios cursores, con los datos de los diferentes combos de selección.</w:t>
-      </w:r>
+        <w:t>PR_GETCOMBOS</w:t>
+      </w:r>
+      <w:r>
+        <w:rPr>
+          <w:rFonts w:eastAsia="Calibri" w:cs="Arial"/>
+          <w:szCs w:val="22"/>
+        </w:rPr>
+        <w:t>: se utiliza para devolver varios cursores, con los datos de los</w:t>
+      </w:r>
+      <w:r>
+        <w:rPr>
+          <w:rFonts w:eastAsia="Calibri" w:cs="Arial"/>
+          <w:szCs w:val="22"/>
+        </w:rPr>
+        <w:t xml:space="preserve"> diferentes combos de selección, que pueden ser utilizado en un ABMC </w:t>
+      </w:r>
+      <w:proofErr w:type="spellStart"/>
+      <w:r>
+        <w:rPr>
+          <w:rFonts w:eastAsia="Calibri" w:cs="Arial"/>
+          <w:szCs w:val="22"/>
+        </w:rPr>
+        <w:t>mas</w:t>
+      </w:r>
+      <w:proofErr w:type="spellEnd"/>
+      <w:r>
+        <w:rPr>
+          <w:rFonts w:eastAsia="Calibri" w:cs="Arial"/>
+          <w:szCs w:val="22"/>
+        </w:rPr>
+        <w:t xml:space="preserve"> complejo.</w:t>
+      </w:r>
+    </w:p>
+    <w:p>
+      <w:pPr>
+        <w:pStyle w:val="Prrafodelista"/>
+        <w:ind w:left="1440"/>
+        <w:rPr>
+          <w:rFonts w:cs="Arial"/>
+        </w:rPr>
+      </w:pPr>
     </w:p>
     <w:p>
       <w:pPr>
@@ -5269,14 +5490,14 @@
           <w:lang w:val="es-ES" w:eastAsia="es-AR"/>
         </w:rPr>
       </w:pPr>
-      <w:bookmarkStart w:id="19" w:name="_Toc517721526"/>
+      <w:bookmarkStart w:id="18" w:name="_Toc517721526"/>
       <w:r>
         <w:rPr>
           <w:lang w:val="es-ES" w:eastAsia="es-AR"/>
         </w:rPr>
         <w:t>Código C#</w:t>
       </w:r>
-      <w:bookmarkEnd w:id="19"/>
+      <w:bookmarkEnd w:id="18"/>
     </w:p>
     <w:p>
       <w:pPr>
@@ -5415,102 +5636,87 @@
     <w:p>
       <w:pPr>
         <w:ind w:left="720"/>
+      </w:pPr>
+      <w:r>
         <w:rPr>
           <w:color w:val="000000"/>
         </w:rPr>
-      </w:pPr>
+        <w:t xml:space="preserve">En las variables booleanas usar el prefijo “es”. Ejemplo: </w:t>
+      </w:r>
+      <w:proofErr w:type="spellStart"/>
       <w:r>
         <w:rPr>
           <w:color w:val="000000"/>
         </w:rPr>
-        <w:t>En las variables auxiliares de métodos, se pueden utilizar abreviaciones.</w:t>
+        <w:t>esValido</w:t>
+      </w:r>
+      <w:proofErr w:type="spellEnd"/>
+    </w:p>
+    <w:p>
+      <w:pPr>
+        <w:pStyle w:val="Ttulo4"/>
+        <w:rPr>
+          <w:lang w:val="es-ES" w:eastAsia="es-AR"/>
+        </w:rPr>
+      </w:pPr>
+      <w:r>
+        <w:rPr>
+          <w:lang w:val="es-ES" w:eastAsia="es-AR"/>
+        </w:rPr>
+        <w:t>Métodos</w:t>
       </w:r>
     </w:p>
     <w:p>
       <w:pPr>
         <w:ind w:left="720"/>
-      </w:pPr>
-      <w:r>
-        <w:rPr>
-          <w:color w:val="000000"/>
-        </w:rPr>
-        <w:t xml:space="preserve">En las variables booleanas usar el prefijo “es”. Ejemplo: </w:t>
+        <w:rPr>
+          <w:lang w:val="es-ES" w:eastAsia="es-AR"/>
+        </w:rPr>
+      </w:pPr>
+      <w:r>
+        <w:rPr>
+          <w:lang w:val="es-ES" w:eastAsia="es-AR"/>
+        </w:rPr>
+        <w:t xml:space="preserve">El nombre del método debe representar la acción realiza, usando la notación </w:t>
       </w:r>
       <w:proofErr w:type="spellStart"/>
       <w:r>
         <w:rPr>
-          <w:color w:val="000000"/>
-        </w:rPr>
-        <w:t>esValido</w:t>
+          <w:lang w:val="es-ES" w:eastAsia="es-AR"/>
+        </w:rPr>
+        <w:t>lowerCamelCase</w:t>
       </w:r>
       <w:proofErr w:type="spellEnd"/>
-    </w:p>
-    <w:p>
-      <w:pPr>
-        <w:pStyle w:val="Ttulo4"/>
+      <w:r>
         <w:rPr>
           <w:lang w:val="es-ES" w:eastAsia="es-AR"/>
         </w:rPr>
-      </w:pPr>
-      <w:proofErr w:type="spellStart"/>
-      <w:r>
+        <w:t>, deben tener entre 1 y 25 líneas de código, sino necesita refactorización.</w:t>
+      </w:r>
+    </w:p>
+    <w:p>
+      <w:pPr>
         <w:rPr>
           <w:lang w:val="es-ES" w:eastAsia="es-AR"/>
         </w:rPr>
-        <w:t>Metodos</w:t>
-      </w:r>
-      <w:proofErr w:type="spellEnd"/>
-    </w:p>
-    <w:p>
-      <w:pPr>
-        <w:ind w:left="720"/>
+      </w:pPr>
+    </w:p>
+    <w:p>
+      <w:pPr>
+        <w:pStyle w:val="Ttulo3"/>
         <w:rPr>
           <w:lang w:val="es-ES" w:eastAsia="es-AR"/>
         </w:rPr>
       </w:pPr>
+      <w:bookmarkStart w:id="19" w:name="_Toc517721527"/>
       <w:r>
         <w:rPr>
           <w:lang w:val="es-ES" w:eastAsia="es-AR"/>
         </w:rPr>
-        <w:t xml:space="preserve">El nombre del método debe representar la acción realiza, usando la notación </w:t>
-      </w:r>
-      <w:proofErr w:type="spellStart"/>
-      <w:r>
-        <w:rPr>
-          <w:lang w:val="es-ES" w:eastAsia="es-AR"/>
-        </w:rPr>
-        <w:t>lowerCamelCase</w:t>
-      </w:r>
-      <w:proofErr w:type="spellEnd"/>
-      <w:r>
-        <w:rPr>
-          <w:lang w:val="es-ES" w:eastAsia="es-AR"/>
-        </w:rPr>
-        <w:t>, deben tener entre 1 y 25 líneas de código, sino necesita refactorización.</w:t>
-      </w:r>
-    </w:p>
-    <w:p>
-      <w:pPr>
-        <w:rPr>
-          <w:lang w:val="es-ES" w:eastAsia="es-AR"/>
-        </w:rPr>
-      </w:pPr>
-    </w:p>
-    <w:p>
-      <w:pPr>
-        <w:pStyle w:val="Ttulo3"/>
-        <w:rPr>
-          <w:lang w:val="es-ES" w:eastAsia="es-AR"/>
-        </w:rPr>
-      </w:pPr>
-      <w:bookmarkStart w:id="20" w:name="_Toc517721527"/>
-      <w:r>
-        <w:rPr>
-          <w:lang w:val="es-ES" w:eastAsia="es-AR"/>
-        </w:rPr>
+        <w:lastRenderedPageBreak/>
         <w:t>Servicio Web</w:t>
       </w:r>
-      <w:bookmarkEnd w:id="20"/>
+      <w:bookmarkEnd w:id="19"/>
     </w:p>
     <w:p>
       <w:pPr>
@@ -5571,7 +5777,6 @@
         <w:rPr>
           <w:rFonts w:cs="Arial"/>
         </w:rPr>
-        <w:lastRenderedPageBreak/>
         <w:t xml:space="preserve">El versionado es mandatorio en las API, se debe dar desde la URL, no en los encabezados. Ejemplo (homesafehome.com.ar/api/v1/usuarios). </w:t>
       </w:r>
     </w:p>
@@ -5587,34 +5792,6 @@
           <w:rFonts w:cs="Arial"/>
         </w:rPr>
         <w:t>Se utilizarán el formato JSON para la transmisión de datos.</w:t>
-      </w:r>
-    </w:p>
-    <w:p>
-      <w:pPr>
-        <w:ind w:left="720"/>
-        <w:rPr>
-          <w:rFonts w:cs="Arial"/>
-        </w:rPr>
-      </w:pPr>
-      <w:r>
-        <w:rPr>
-          <w:rFonts w:cs="Arial"/>
-        </w:rPr>
-        <w:t xml:space="preserve">Los métodos de búsqueda con filtros si poseen datos sensibles, se deberían usar POST, ya que el </w:t>
-      </w:r>
-      <w:proofErr w:type="spellStart"/>
-      <w:r>
-        <w:rPr>
-          <w:rFonts w:cs="Arial"/>
-        </w:rPr>
-        <w:t>body</w:t>
-      </w:r>
-      <w:proofErr w:type="spellEnd"/>
-      <w:r>
-        <w:rPr>
-          <w:rFonts w:cs="Arial"/>
-        </w:rPr>
-        <w:t xml:space="preserve"> con protocolo HTTPS viaja encriptado.</w:t>
       </w:r>
     </w:p>
     <w:p>
@@ -5787,7 +5964,7 @@
           </w:tcPr>
           <w:p>
             <w:r>
-              <w:t>Modifica todos los eventos</w:t>
+              <w:t>Error</w:t>
             </w:r>
           </w:p>
         </w:tc>
@@ -5797,7 +5974,7 @@
           </w:tcPr>
           <w:p>
             <w:r>
-              <w:t>Elimina todos los eventos</w:t>
+              <w:t>Error</w:t>
             </w:r>
           </w:p>
         </w:tc>
@@ -6139,7 +6316,14 @@
               <w:rPr>
                 <w:rFonts w:cs="Arial"/>
               </w:rPr>
-              <w:t>Indica que se ha aceptado la solicitud, pero no había datos para devolver. Este respuesta se devuelve cuando se ha procesado la solicitud, pero no se ha devuelto ninguna información adicional acerca de los resultados.</w:t>
+              <w:t xml:space="preserve">Indica que se ha aceptado la solicitud, pero no había datos para devolver. Este respuesta se devuelve cuando se ha procesado la solicitud, pero no se ha devuelto ninguna información </w:t>
+            </w:r>
+            <w:r>
+              <w:rPr>
+                <w:rFonts w:cs="Arial"/>
+              </w:rPr>
+              <w:lastRenderedPageBreak/>
+              <w:t>adicional acerca de los resultados.</w:t>
             </w:r>
           </w:p>
         </w:tc>
@@ -6857,38 +7041,19 @@
         </w:tc>
       </w:tr>
     </w:tbl>
-    <w:p/>
-    <w:p>
-      <w:pPr>
-        <w:ind w:left="720"/>
-      </w:pPr>
-    </w:p>
-    <w:p>
-      <w:pPr>
-        <w:rPr>
-          <w:lang w:val="es-ES" w:eastAsia="es-AR"/>
-        </w:rPr>
-      </w:pPr>
-    </w:p>
-    <w:p>
-      <w:pPr>
-        <w:rPr>
-          <w:lang w:val="es-ES" w:eastAsia="es-AR"/>
-        </w:rPr>
-      </w:pPr>
-    </w:p>
     <w:p>
       <w:pPr>
         <w:pStyle w:val="Ttulo3"/>
       </w:pPr>
-      <w:bookmarkStart w:id="21" w:name="_Toc517721528"/>
+      <w:bookmarkStart w:id="20" w:name="_Toc517721528"/>
       <w:r>
         <w:rPr>
           <w:rFonts w:eastAsia="Calibri"/>
         </w:rPr>
+        <w:lastRenderedPageBreak/>
         <w:t>Documentación</w:t>
       </w:r>
-      <w:bookmarkEnd w:id="21"/>
+      <w:bookmarkEnd w:id="20"/>
     </w:p>
     <w:p>
       <w:pPr>
@@ -7254,6 +7419,7 @@
     </w:tbl>
     <w:p>
       <w:pPr>
+        <w:jc w:val="left"/>
         <w:rPr>
           <w:rFonts w:cs="Arial"/>
           <w:szCs w:val="22"/>
@@ -7263,6 +7429,7 @@
         <w:rPr>
           <w:rFonts w:cs="Arial"/>
           <w:b/>
+          <w:color w:val="FF0000"/>
           <w:szCs w:val="22"/>
         </w:rPr>
         <w:t>Requerido</w:t>
@@ -7332,6 +7499,7 @@
           </w:tcPr>
           <w:p>
             <w:pPr>
+              <w:jc w:val="left"/>
               <w:rPr>
                 <w:rFonts w:cs="Arial"/>
                 <w:szCs w:val="22"/>
@@ -7366,6 +7534,7 @@
     </w:tbl>
     <w:p>
       <w:pPr>
+        <w:jc w:val="left"/>
         <w:rPr>
           <w:rFonts w:cs="Arial"/>
           <w:szCs w:val="22"/>
@@ -7412,6 +7581,7 @@
           </w:tcPr>
           <w:p>
             <w:pPr>
+              <w:jc w:val="left"/>
               <w:rPr>
                 <w:rFonts w:cs="Arial"/>
                 <w:szCs w:val="22"/>
@@ -7446,6 +7616,7 @@
     </w:tbl>
     <w:p>
       <w:pPr>
+        <w:jc w:val="left"/>
         <w:rPr>
           <w:rFonts w:cs="Arial"/>
           <w:szCs w:val="22"/>
@@ -7492,6 +7663,7 @@
           </w:tcPr>
           <w:p>
             <w:pPr>
+              <w:jc w:val="left"/>
               <w:rPr>
                 <w:rFonts w:cs="Arial"/>
                 <w:szCs w:val="22"/>
@@ -7526,6 +7698,7 @@
     </w:tbl>
     <w:p>
       <w:pPr>
+        <w:jc w:val="left"/>
         <w:rPr>
           <w:rFonts w:cs="Arial"/>
           <w:szCs w:val="22"/>
@@ -7572,6 +7745,7 @@
           </w:tcPr>
           <w:p>
             <w:pPr>
+              <w:jc w:val="left"/>
               <w:rPr>
                 <w:rFonts w:cs="Arial"/>
                 <w:szCs w:val="22"/>
@@ -7606,6 +7780,7 @@
     </w:tbl>
     <w:p>
       <w:pPr>
+        <w:jc w:val="left"/>
         <w:rPr>
           <w:rFonts w:cs="Arial"/>
           <w:szCs w:val="22"/>
@@ -7615,6 +7790,7 @@
         <w:rPr>
           <w:rFonts w:cs="Arial"/>
           <w:b/>
+          <w:color w:val="FF0000"/>
           <w:szCs w:val="22"/>
         </w:rPr>
         <w:t>Requerido</w:t>
@@ -7668,6 +7844,7 @@
           </w:tcPr>
           <w:p>
             <w:pPr>
+              <w:jc w:val="left"/>
               <w:rPr>
                 <w:rFonts w:cs="Arial"/>
                 <w:szCs w:val="22"/>
@@ -7702,19 +7879,23 @@
     </w:tbl>
     <w:p>
       <w:pPr>
+        <w:jc w:val="left"/>
         <w:rPr>
           <w:rFonts w:cs="Arial"/>
           <w:szCs w:val="22"/>
         </w:rPr>
       </w:pPr>
+      <w:bookmarkStart w:id="21" w:name="_GoBack"/>
       <w:r>
         <w:rPr>
           <w:rFonts w:cs="Arial"/>
           <w:b/>
+          <w:color w:val="FF0000"/>
           <w:szCs w:val="22"/>
         </w:rPr>
         <w:t>Requerido para cada parámetro de tipo genérico</w:t>
       </w:r>
+      <w:bookmarkEnd w:id="21"/>
       <w:r>
         <w:rPr>
           <w:rFonts w:cs="Arial"/>
@@ -7748,6 +7929,7 @@
           </w:tcPr>
           <w:p>
             <w:pPr>
+              <w:jc w:val="left"/>
               <w:rPr>
                 <w:rFonts w:cs="Arial"/>
                 <w:szCs w:val="22"/>
@@ -7782,6 +7964,7 @@
     </w:tbl>
     <w:p>
       <w:pPr>
+        <w:jc w:val="left"/>
         <w:rPr>
           <w:rFonts w:cs="Arial"/>
           <w:szCs w:val="22"/>
@@ -7791,6 +7974,7 @@
         <w:rPr>
           <w:rFonts w:cs="Arial"/>
           <w:b/>
+          <w:color w:val="FF0000"/>
           <w:szCs w:val="22"/>
         </w:rPr>
         <w:t>Requerido en cada método que retorna un valor</w:t>
@@ -7828,6 +8012,7 @@
           </w:tcPr>
           <w:p>
             <w:pPr>
+              <w:jc w:val="left"/>
               <w:rPr>
                 <w:rFonts w:cs="Arial"/>
                 <w:szCs w:val="22"/>
@@ -7862,6 +8047,7 @@
     </w:tbl>
     <w:p>
       <w:pPr>
+        <w:jc w:val="left"/>
         <w:rPr>
           <w:rFonts w:cs="Arial"/>
           <w:szCs w:val="22"/>
@@ -7908,6 +8094,7 @@
           </w:tcPr>
           <w:p>
             <w:pPr>
+              <w:jc w:val="left"/>
               <w:rPr>
                 <w:rFonts w:cs="Arial"/>
                 <w:szCs w:val="22"/>
@@ -7942,6 +8129,7 @@
     </w:tbl>
     <w:p>
       <w:pPr>
+        <w:jc w:val="left"/>
         <w:rPr>
           <w:rFonts w:cs="Arial"/>
           <w:szCs w:val="22"/>
@@ -7988,6 +8176,7 @@
           </w:tcPr>
           <w:p>
             <w:pPr>
+              <w:jc w:val="left"/>
               <w:rPr>
                 <w:rFonts w:cs="Arial"/>
                 <w:szCs w:val="22"/>
@@ -8022,6 +8211,7 @@
     </w:tbl>
     <w:p>
       <w:pPr>
+        <w:jc w:val="left"/>
         <w:rPr>
           <w:rFonts w:cs="Arial"/>
           <w:szCs w:val="22"/>
@@ -8041,13 +8231,6 @@
           <w:szCs w:val="22"/>
         </w:rPr>
         <w:br/>
-      </w:r>
-      <w:r>
-        <w:rPr>
-          <w:rFonts w:cs="Arial"/>
-          <w:szCs w:val="22"/>
-        </w:rPr>
-        <w:lastRenderedPageBreak/>
         <w:t>Utilizado para incluir en la documentación un archivo o parte de otro en el código</w:t>
       </w:r>
     </w:p>
@@ -8075,6 +8258,7 @@
           </w:tcPr>
           <w:p>
             <w:pPr>
+              <w:jc w:val="left"/>
               <w:rPr>
                 <w:rFonts w:cs="Arial"/>
                 <w:szCs w:val="22"/>
@@ -8093,6 +8277,7 @@
     </w:tbl>
     <w:p>
       <w:pPr>
+        <w:jc w:val="left"/>
         <w:rPr>
           <w:rFonts w:cs="Arial"/>
           <w:szCs w:val="22"/>
@@ -8104,6 +8289,7 @@
           <w:b/>
           <w:szCs w:val="22"/>
         </w:rPr>
+        <w:lastRenderedPageBreak/>
         <w:t>Opcional</w:t>
       </w:r>
       <w:r>
@@ -8139,6 +8325,7 @@
           </w:tcPr>
           <w:p>
             <w:pPr>
+              <w:jc w:val="left"/>
               <w:rPr>
                 <w:rFonts w:cs="Arial"/>
                 <w:szCs w:val="22"/>
@@ -8173,6 +8360,7 @@
     </w:tbl>
     <w:p>
       <w:pPr>
+        <w:jc w:val="left"/>
         <w:rPr>
           <w:rFonts w:cs="Arial"/>
           <w:szCs w:val="22"/>
@@ -8267,6 +8455,7 @@
           </w:tcPr>
           <w:p>
             <w:pPr>
+              <w:jc w:val="left"/>
               <w:rPr>
                 <w:rFonts w:cs="Arial"/>
                 <w:szCs w:val="22"/>
@@ -8301,6 +8490,7 @@
     </w:tbl>
     <w:p>
       <w:pPr>
+        <w:jc w:val="left"/>
         <w:rPr>
           <w:rFonts w:cs="Arial"/>
           <w:szCs w:val="22"/>
@@ -8347,6 +8537,7 @@
           </w:tcPr>
           <w:p>
             <w:pPr>
+              <w:jc w:val="left"/>
               <w:rPr>
                 <w:rFonts w:cs="Arial"/>
                 <w:szCs w:val="22"/>
@@ -8365,6 +8556,7 @@
     </w:tbl>
     <w:p>
       <w:pPr>
+        <w:jc w:val="left"/>
         <w:rPr>
           <w:rFonts w:cs="Arial"/>
           <w:szCs w:val="22"/>
@@ -8427,6 +8619,7 @@
           </w:tcPr>
           <w:p>
             <w:pPr>
+              <w:jc w:val="left"/>
               <w:rPr>
                 <w:rFonts w:cs="Arial"/>
                 <w:szCs w:val="22"/>
@@ -8461,6 +8654,7 @@
     </w:tbl>
     <w:p>
       <w:pPr>
+        <w:jc w:val="left"/>
         <w:rPr>
           <w:rFonts w:cs="Arial"/>
           <w:szCs w:val="22"/>
@@ -8539,6 +8733,7 @@
           </w:tcPr>
           <w:p>
             <w:pPr>
+              <w:jc w:val="left"/>
               <w:rPr>
                 <w:rFonts w:cs="Arial"/>
                 <w:szCs w:val="22"/>
@@ -8573,6 +8768,7 @@
     </w:tbl>
     <w:p>
       <w:pPr>
+        <w:jc w:val="left"/>
         <w:rPr>
           <w:rFonts w:cs="Arial"/>
           <w:szCs w:val="22"/>
@@ -8619,6 +8815,7 @@
           </w:tcPr>
           <w:p>
             <w:pPr>
+              <w:jc w:val="left"/>
               <w:rPr>
                 <w:rFonts w:cs="Arial"/>
                 <w:szCs w:val="22"/>
@@ -8653,6 +8850,7 @@
     </w:tbl>
     <w:p>
       <w:pPr>
+        <w:jc w:val="left"/>
         <w:rPr>
           <w:rFonts w:cs="Arial"/>
           <w:szCs w:val="22"/>
@@ -8825,7 +9023,7 @@
               <w:rStyle w:val="Nmerodepgina"/>
               <w:noProof/>
             </w:rPr>
-            <w:t>6</w:t>
+            <w:t>9</w:t>
           </w:r>
           <w:r>
             <w:rPr>
@@ -15863,7 +16061,7 @@
 </file>
 
 <file path=customXml/itemProps1.xml><?xml version="1.0" encoding="utf-8"?>
-<ds:datastoreItem xmlns:ds="http://schemas.openxmlformats.org/officeDocument/2006/customXml" ds:itemID="{E1F39B10-CBDA-4973-BE8F-0B702602125F}">
+<ds:datastoreItem xmlns:ds="http://schemas.openxmlformats.org/officeDocument/2006/customXml" ds:itemID="{5B7594B3-4CF1-46FD-A4D0-98691B776D6C}">
   <ds:schemaRefs>
     <ds:schemaRef ds:uri="http://schemas.openxmlformats.org/officeDocument/2006/bibliography"/>
   </ds:schemaRefs>

</xml_diff>